<commit_message>
Update to new template with proper Name des Gläubigers variable
- Replaced template with NEU_Template_Ratenplan_pfändbares_Einkommen.docx
- Added XML-split pattern for new "Name des Gläubigers" variable at document start
- Maintains compatibility with old template patterns
- Now has proper variable for creditor name instead of hardcoded text

🤖 Generated with [Claude Code](https://claude.ai/code)

Co-Authored-By: Claude <noreply@anthropic.com>
</commit_message>
<xml_diff>
--- a/server/templates/Template-Word-Pfaendbares-Einkommen.docx
+++ b/server/templates/Template-Word-Pfaendbares-Einkommen.docx
@@ -202,8 +202,175 @@
       </w:pPr>
       <w:r>
         <w:rPr>
+          <w:sz w:val="22"/>
+        </w:rPr>
+        <mc:AlternateContent>
+          <mc:Choice Requires="wps">
+            <w:drawing>
+              <wp:anchor distT="0" distB="0" distL="0" distR="0" allowOverlap="1" layoutInCell="1" locked="0" behindDoc="0" simplePos="0" relativeHeight="15729152">
+                <wp:simplePos x="0" y="0"/>
+                <wp:positionH relativeFrom="page">
+                  <wp:posOffset>2318879</wp:posOffset>
+                </wp:positionH>
+                <wp:positionV relativeFrom="paragraph">
+                  <wp:posOffset>87336</wp:posOffset>
+                </wp:positionV>
+                <wp:extent cx="128270" cy="100965"/>
+                <wp:effectExtent l="0" t="0" r="0" b="0"/>
+                <wp:wrapNone/>
+                <wp:docPr id="1" name="Graphic 1"/>
+                <wp:cNvGraphicFramePr>
+                  <a:graphicFrameLocks/>
+                </wp:cNvGraphicFramePr>
+                <a:graphic>
+                  <a:graphicData uri="http://schemas.microsoft.com/office/word/2010/wordprocessingShape">
+                    <wps:wsp>
+                      <wps:cNvPr id="1" name="Graphic 1"/>
+                      <wps:cNvSpPr/>
+                      <wps:spPr>
+                        <a:xfrm>
+                          <a:off x="0" y="0"/>
+                          <a:ext cx="128270" cy="100965"/>
+                        </a:xfrm>
+                        <a:custGeom>
+                          <a:avLst/>
+                          <a:gdLst/>
+                          <a:ahLst/>
+                          <a:cxnLst/>
+                          <a:rect l="l" t="t" r="r" b="b"/>
+                          <a:pathLst>
+                            <a:path w="128270" h="100965">
+                              <a:moveTo>
+                                <a:pt x="66525" y="0"/>
+                              </a:moveTo>
+                              <a:lnTo>
+                                <a:pt x="60934" y="0"/>
+                              </a:lnTo>
+                              <a:lnTo>
+                                <a:pt x="60637" y="54368"/>
+                              </a:lnTo>
+                              <a:lnTo>
+                                <a:pt x="52270" y="78875"/>
+                              </a:lnTo>
+                              <a:lnTo>
+                                <a:pt x="37193" y="90767"/>
+                              </a:lnTo>
+                              <a:lnTo>
+                                <a:pt x="16771" y="93879"/>
+                              </a:lnTo>
+                              <a:lnTo>
+                                <a:pt x="5590" y="93879"/>
+                              </a:lnTo>
+                              <a:lnTo>
+                                <a:pt x="0" y="93879"/>
+                              </a:lnTo>
+                              <a:lnTo>
+                                <a:pt x="0" y="100585"/>
+                              </a:lnTo>
+                              <a:lnTo>
+                                <a:pt x="128018" y="100585"/>
+                              </a:lnTo>
+                              <a:lnTo>
+                                <a:pt x="128018" y="93879"/>
+                              </a:lnTo>
+                              <a:lnTo>
+                                <a:pt x="122428" y="93879"/>
+                              </a:lnTo>
+                              <a:lnTo>
+                                <a:pt x="92782" y="90767"/>
+                              </a:lnTo>
+                              <a:lnTo>
+                                <a:pt x="74770" y="78875"/>
+                              </a:lnTo>
+                              <a:lnTo>
+                                <a:pt x="66612" y="54368"/>
+                              </a:lnTo>
+                              <a:lnTo>
+                                <a:pt x="66525" y="0"/>
+                              </a:lnTo>
+                              <a:close/>
+                            </a:path>
+                          </a:pathLst>
+                        </a:custGeom>
+                        <a:solidFill>
+                          <a:srgbClr val="C036C4"/>
+                        </a:solidFill>
+                      </wps:spPr>
+                      <wps:bodyPr wrap="square" lIns="0" tIns="0" rIns="0" bIns="0" rtlCol="0">
+                        <a:prstTxWarp prst="textNoShape">
+                          <a:avLst/>
+                        </a:prstTxWarp>
+                        <a:noAutofit/>
+                      </wps:bodyPr>
+                    </wps:wsp>
+                  </a:graphicData>
+                </a:graphic>
+              </wp:anchor>
+            </w:drawing>
+          </mc:Choice>
+          <mc:Fallback>
+            <w:pict>
+              <v:shape style="position:absolute;margin-left:182.588898pt;margin-top:6.876915pt;width:10.1pt;height:7.95pt;mso-position-horizontal-relative:page;mso-position-vertical-relative:paragraph;z-index:15729152" id="docshape1" coordorigin="3652,138" coordsize="202,159" path="m3757,138l3748,138,3747,223,3734,262,3710,280,3678,285,3661,285,3652,285,3652,296,3853,296,3853,285,3845,285,3798,280,3770,262,3757,223,3757,138xe" filled="true" fillcolor="#c036c4" stroked="false">
+                <v:path arrowok="t"/>
+                <v:fill type="solid"/>
+                <w10:wrap type="none"/>
+              </v:shape>
+            </w:pict>
+          </mc:Fallback>
+        </mc:AlternateContent>
+      </w:r>
+      <w:r>
+        <w:rPr>
           <w:color w:val="101012"/>
-          <w:spacing w:val="-6"/>
+          <w:w w:val="90"/>
+          <w:sz w:val="22"/>
+        </w:rPr>
+        <w:t>"Name</w:t>
+      </w:r>
+      <w:r>
+        <w:rPr>
+          <w:color w:val="101012"/>
+          <w:spacing w:val="10"/>
+          <w:sz w:val="22"/>
+        </w:rPr>
+        <w:t> </w:t>
+      </w:r>
+      <w:r>
+        <w:rPr>
+          <w:color w:val="101012"/>
+          <w:w w:val="90"/>
+          <w:sz w:val="22"/>
+        </w:rPr>
+        <w:t>des</w:t>
+      </w:r>
+      <w:r>
+        <w:rPr>
+          <w:color w:val="101012"/>
+          <w:spacing w:val="11"/>
+          <w:sz w:val="22"/>
+        </w:rPr>
+        <w:t> </w:t>
+      </w:r>
+      <w:r>
+        <w:rPr>
+          <w:color w:val="101012"/>
+          <w:w w:val="90"/>
+          <w:sz w:val="22"/>
+        </w:rPr>
+        <w:t>Gläubiger"</w:t>
+      </w:r>
+      <w:r>
+        <w:rPr>
+          <w:color w:val="101012"/>
+          <w:spacing w:val="11"/>
+          <w:sz w:val="22"/>
+        </w:rPr>
+        <w:t> </w:t>
+      </w:r>
+      <w:r>
+        <w:rPr>
+          <w:color w:val="101012"/>
+          <w:w w:val="90"/>
           <w:sz w:val="22"/>
         </w:rPr>
         <w:t>"Adresse</w:t>
@@ -211,7 +378,7 @@
       <w:r>
         <w:rPr>
           <w:color w:val="101012"/>
-          <w:spacing w:val="-7"/>
+          <w:spacing w:val="15"/>
           <w:sz w:val="22"/>
         </w:rPr>
         <w:t> </w:t>
@@ -219,7 +386,7 @@
       <w:r>
         <w:rPr>
           <w:color w:val="101012"/>
-          <w:spacing w:val="-6"/>
+          <w:w w:val="90"/>
           <w:sz w:val="22"/>
         </w:rPr>
         <w:t>des</w:t>
@@ -227,7 +394,7 @@
       <w:r>
         <w:rPr>
           <w:color w:val="101012"/>
-          <w:spacing w:val="-7"/>
+          <w:spacing w:val="15"/>
           <w:sz w:val="22"/>
         </w:rPr>
         <w:t> </w:t>
@@ -235,7 +402,7 @@
       <w:r>
         <w:rPr>
           <w:color w:val="101012"/>
-          <w:spacing w:val="-6"/>
+          <w:w w:val="90"/>
           <w:sz w:val="22"/>
         </w:rPr>
         <w:t>Creditors</w:t>
@@ -243,7 +410,7 @@
       <w:r>
         <w:rPr>
           <w:color w:val="101012"/>
-          <w:spacing w:val="-5"/>
+          <w:spacing w:val="17"/>
           <w:sz w:val="22"/>
         </w:rPr>
         <w:t> </w:t>
@@ -252,6 +419,7 @@
         <w:rPr>
           <w:color w:val="101012"/>
           <w:spacing w:val="-10"/>
+          <w:w w:val="90"/>
           <w:sz w:val="22"/>
         </w:rPr>
         <w:t>"</w:t>
@@ -301,6 +469,7 @@
     <w:p>
       <w:pPr>
         <w:pStyle w:val="Heading1"/>
+        <w:spacing w:line="251" w:lineRule="exact"/>
         <w:ind w:left="125"/>
       </w:pPr>
       <w:r>
@@ -355,7 +524,7 @@
     </w:p>
     <w:p>
       <w:pPr>
-        <w:spacing w:before="1"/>
+        <w:spacing w:line="251" w:lineRule="exact" w:before="0"/>
         <w:ind w:left="118" w:right="0" w:firstLine="0"/>
         <w:jc w:val="left"/>
         <w:rPr>
@@ -974,7 +1143,7 @@
           <w:rFonts w:ascii="Times New Roman" w:hAnsi="Times New Roman"/>
           <w:i/>
           <w:color w:val="121215"/>
-          <w:spacing w:val="10"/>
+          <w:spacing w:val="9"/>
           <w:sz w:val="22"/>
         </w:rPr>
         <w:t> </w:t>
@@ -1050,7 +1219,7 @@
           <w:rFonts w:ascii="Times New Roman" w:hAnsi="Times New Roman"/>
           <w:i/>
           <w:color w:val="121215"/>
-          <w:spacing w:val="14"/>
+          <w:spacing w:val="13"/>
           <w:sz w:val="22"/>
         </w:rPr>
         <w:t> </w:t>
@@ -1069,7 +1238,7 @@
           <w:rFonts w:ascii="Times New Roman" w:hAnsi="Times New Roman"/>
           <w:i/>
           <w:color w:val="121215"/>
-          <w:spacing w:val="15"/>
+          <w:spacing w:val="16"/>
           <w:sz w:val="22"/>
         </w:rPr>
         <w:t> </w:t>
@@ -1088,7 +1257,7 @@
           <w:rFonts w:ascii="Times New Roman" w:hAnsi="Times New Roman"/>
           <w:i/>
           <w:color w:val="121215"/>
-          <w:spacing w:val="8"/>
+          <w:spacing w:val="7"/>
           <w:sz w:val="22"/>
         </w:rPr>
         <w:t> </w:t>
@@ -1169,6 +1338,261 @@
         <w:ind w:left="138"/>
       </w:pPr>
       <w:r>
+        <w:rPr/>
+        <mc:AlternateContent>
+          <mc:Choice Requires="wps">
+            <w:drawing>
+              <wp:anchor distT="0" distB="0" distL="0" distR="0" allowOverlap="1" layoutInCell="1" locked="0" behindDoc="0" simplePos="0" relativeHeight="15729664">
+                <wp:simplePos x="0" y="0"/>
+                <wp:positionH relativeFrom="page">
+                  <wp:posOffset>4838028</wp:posOffset>
+                </wp:positionH>
+                <wp:positionV relativeFrom="page">
+                  <wp:posOffset>2128067</wp:posOffset>
+                </wp:positionV>
+                <wp:extent cx="2336165" cy="1222375"/>
+                <wp:effectExtent l="0" t="0" r="0" b="0"/>
+                <wp:wrapNone/>
+                <wp:docPr id="2" name="Textbox 2"/>
+                <wp:cNvGraphicFramePr>
+                  <a:graphicFrameLocks/>
+                </wp:cNvGraphicFramePr>
+                <a:graphic>
+                  <a:graphicData uri="http://schemas.microsoft.com/office/word/2010/wordprocessingShape">
+                    <wps:wsp>
+                      <wps:cNvPr id="2" name="Textbox 2"/>
+                      <wps:cNvSpPr txBox="1"/>
+                      <wps:spPr>
+                        <a:xfrm>
+                          <a:off x="0" y="0"/>
+                          <a:ext cx="2336165" cy="1222375"/>
+                        </a:xfrm>
+                        <a:prstGeom prst="rect">
+                          <a:avLst/>
+                        </a:prstGeom>
+                        <a:gradFill>
+                          <a:gsLst>
+                            <a:gs pos="0">
+                              <a:srgbClr val="FFFFFF"/>
+                            </a:gs>
+                            <a:gs pos="100000">
+                              <a:srgbClr val="D271D5">
+                                <a:alpha val="69999"/>
+                              </a:srgbClr>
+                            </a:gs>
+                          </a:gsLst>
+                          <a:lin scaled="1" ang="5400000"/>
+                        </a:gradFill>
+                        <a:ln w="12700">
+                          <a:solidFill>
+                            <a:srgbClr val="000000"/>
+                          </a:solidFill>
+                          <a:prstDash val="solid"/>
+                        </a:ln>
+                      </wps:spPr>
+                      <wps:txbx>
+                        <w:txbxContent>
+                          <w:p>
+                            <w:pPr>
+                              <w:spacing w:before="84"/>
+                              <w:ind w:left="40" w:right="0" w:firstLine="0"/>
+                              <w:jc w:val="left"/>
+                              <w:rPr>
+                                <w:rFonts w:ascii="Helvetica"/>
+                                <w:b/>
+                                <w:i/>
+                                <w:color w:val="000000"/>
+                                <w:sz w:val="16"/>
+                              </w:rPr>
+                            </w:pPr>
+                            <w:r>
+                              <w:rPr>
+                                <w:rFonts w:ascii="Helvetica"/>
+                                <w:b/>
+                                <w:i/>
+                                <w:color w:val="000000"/>
+                                <w:sz w:val="16"/>
+                              </w:rPr>
+                              <w:t>Luka </w:t>
+                            </w:r>
+                            <w:r>
+                              <w:rPr>
+                                <w:rFonts w:ascii="Helvetica"/>
+                                <w:b/>
+                                <w:i/>
+                                <w:color w:val="000000"/>
+                                <w:spacing w:val="-2"/>
+                                <w:sz w:val="16"/>
+                              </w:rPr>
+                              <w:t>Scuric</w:t>
+                            </w:r>
+                          </w:p>
+                          <w:p>
+                            <w:pPr>
+                              <w:spacing w:before="8"/>
+                              <w:ind w:left="40" w:right="0" w:firstLine="0"/>
+                              <w:jc w:val="left"/>
+                              <w:rPr>
+                                <w:rFonts w:ascii="Helvetica"/>
+                                <w:i/>
+                                <w:color w:val="000000"/>
+                                <w:sz w:val="16"/>
+                              </w:rPr>
+                            </w:pPr>
+                            <w:r>
+                              <w:rPr>
+                                <w:rFonts w:ascii="Helvetica"/>
+                                <w:i/>
+                                <w:color w:val="000000"/>
+                                <w:sz w:val="16"/>
+                              </w:rPr>
+                              <w:t>2025-10-10 </w:t>
+                            </w:r>
+                            <w:r>
+                              <w:rPr>
+                                <w:rFonts w:ascii="Helvetica"/>
+                                <w:i/>
+                                <w:color w:val="000000"/>
+                                <w:spacing w:val="-2"/>
+                                <w:sz w:val="16"/>
+                              </w:rPr>
+                              <w:t>18:04:06</w:t>
+                            </w:r>
+                          </w:p>
+                          <w:p>
+                            <w:pPr>
+                              <w:pStyle w:val="BodyText"/>
+                              <w:spacing w:before="9"/>
+                              <w:ind w:left="40" w:right="706"/>
+                              <w:rPr>
+                                <w:rFonts w:ascii="Helvetica"/>
+                                <w:color w:val="000000"/>
+                              </w:rPr>
+                            </w:pPr>
+                            <w:r>
+                              <w:rPr>
+                                <w:rFonts w:ascii="Helvetica"/>
+                                <w:color w:val="000000"/>
+                              </w:rPr>
+                              <w:t>-------------------------------------------- "N</w:t>
+                            </w:r>
+                          </w:p>
+                        </w:txbxContent>
+                      </wps:txbx>
+                      <wps:bodyPr wrap="square" lIns="0" tIns="0" rIns="0" bIns="0" rtlCol="0">
+                        <a:noAutofit/>
+                      </wps:bodyPr>
+                    </wps:wsp>
+                  </a:graphicData>
+                </a:graphic>
+              </wp:anchor>
+            </w:drawing>
+          </mc:Choice>
+          <mc:Fallback>
+            <w:pict>
+              <v:shapetype id="_x0000_t202" o:spt="202" coordsize="21600,21600" path="m,l,21600r21600,l21600,xe">
+                <v:stroke joinstyle="miter"/>
+                <v:path gradientshapeok="t" o:connecttype="rect"/>
+              </v:shapetype>
+              <v:shape style="position:absolute;margin-left:380.947144pt;margin-top:167.564392pt;width:183.95pt;height:96.25pt;mso-position-horizontal-relative:page;mso-position-vertical-relative:page;z-index:15729664" type="#_x0000_t202" id="docshape2" fillcolor="#d271d5" stroked="true" strokeweight="1pt" strokecolor="#000000">
+                <v:textbox inset="0,0,0,0">
+                  <w:txbxContent>
+                    <w:p>
+                      <w:pPr>
+                        <w:spacing w:before="84"/>
+                        <w:ind w:left="40" w:right="0" w:firstLine="0"/>
+                        <w:jc w:val="left"/>
+                        <w:rPr>
+                          <w:rFonts w:ascii="Helvetica"/>
+                          <w:b/>
+                          <w:i/>
+                          <w:color w:val="000000"/>
+                          <w:sz w:val="16"/>
+                        </w:rPr>
+                      </w:pPr>
+                      <w:r>
+                        <w:rPr>
+                          <w:rFonts w:ascii="Helvetica"/>
+                          <w:b/>
+                          <w:i/>
+                          <w:color w:val="000000"/>
+                          <w:sz w:val="16"/>
+                        </w:rPr>
+                        <w:t>Luka </w:t>
+                      </w:r>
+                      <w:r>
+                        <w:rPr>
+                          <w:rFonts w:ascii="Helvetica"/>
+                          <w:b/>
+                          <w:i/>
+                          <w:color w:val="000000"/>
+                          <w:spacing w:val="-2"/>
+                          <w:sz w:val="16"/>
+                        </w:rPr>
+                        <w:t>Scuric</w:t>
+                      </w:r>
+                    </w:p>
+                    <w:p>
+                      <w:pPr>
+                        <w:spacing w:before="8"/>
+                        <w:ind w:left="40" w:right="0" w:firstLine="0"/>
+                        <w:jc w:val="left"/>
+                        <w:rPr>
+                          <w:rFonts w:ascii="Helvetica"/>
+                          <w:i/>
+                          <w:color w:val="000000"/>
+                          <w:sz w:val="16"/>
+                        </w:rPr>
+                      </w:pPr>
+                      <w:r>
+                        <w:rPr>
+                          <w:rFonts w:ascii="Helvetica"/>
+                          <w:i/>
+                          <w:color w:val="000000"/>
+                          <w:sz w:val="16"/>
+                        </w:rPr>
+                        <w:t>2025-10-10 </w:t>
+                      </w:r>
+                      <w:r>
+                        <w:rPr>
+                          <w:rFonts w:ascii="Helvetica"/>
+                          <w:i/>
+                          <w:color w:val="000000"/>
+                          <w:spacing w:val="-2"/>
+                          <w:sz w:val="16"/>
+                        </w:rPr>
+                        <w:t>18:04:06</w:t>
+                      </w:r>
+                    </w:p>
+                    <w:p>
+                      <w:pPr>
+                        <w:pStyle w:val="BodyText"/>
+                        <w:spacing w:before="9"/>
+                        <w:ind w:left="40" w:right="706"/>
+                        <w:rPr>
+                          <w:rFonts w:ascii="Helvetica"/>
+                          <w:color w:val="000000"/>
+                        </w:rPr>
+                      </w:pPr>
+                      <w:r>
+                        <w:rPr>
+                          <w:rFonts w:ascii="Helvetica"/>
+                          <w:color w:val="000000"/>
+                        </w:rPr>
+                        <w:t>-------------------------------------------- "N</w:t>
+                      </w:r>
+                    </w:p>
+                  </w:txbxContent>
+                </v:textbox>
+                <v:fill opacity="45875f" type="gradient"/>
+                <v:stroke dashstyle="solid"/>
+                <w10:wrap type="none"/>
+              </v:shape>
+            </w:pict>
+          </mc:Fallback>
+        </mc:AlternateContent>
+      </w:r>
+      <w:r>
         <w:rPr>
           <w:color w:val="1A1A1D"/>
           <w:spacing w:val="-4"/>
@@ -1213,7 +1637,7 @@
       <w:r>
         <w:rPr>
           <w:color w:val="1A1A1D"/>
-          <w:spacing w:val="-5"/>
+          <w:spacing w:val="-4"/>
           <w:sz w:val="16"/>
         </w:rPr>
         <w:t>Bongardstraße</w:t>
@@ -1221,7 +1645,7 @@
       <w:r>
         <w:rPr>
           <w:color w:val="1A1A1D"/>
-          <w:spacing w:val="12"/>
+          <w:spacing w:val="2"/>
           <w:sz w:val="16"/>
         </w:rPr>
         <w:t> </w:t>
@@ -1904,7 +2328,7 @@
     </w:p>
     <w:p>
       <w:pPr>
-        <w:spacing w:line="237" w:lineRule="auto" w:before="237"/>
+        <w:spacing w:line="237" w:lineRule="auto" w:before="243"/>
         <w:ind w:left="118" w:right="927" w:firstLine="12"/>
         <w:jc w:val="left"/>
         <w:rPr>
@@ -1922,7 +2346,7 @@
         <mc:AlternateContent>
           <mc:Choice Requires="wps">
             <w:drawing>
-              <wp:anchor distT="0" distB="0" distL="0" distR="0" allowOverlap="1" layoutInCell="1" locked="0" behindDoc="1" simplePos="0" relativeHeight="487517696">
+              <wp:anchor distT="0" distB="0" distL="0" distR="0" allowOverlap="1" layoutInCell="1" locked="0" behindDoc="1" simplePos="0" relativeHeight="487512576">
                 <wp:simplePos x="0" y="0"/>
                 <wp:positionH relativeFrom="page">
                   <wp:posOffset>12187</wp:posOffset>
@@ -1933,14 +2357,14 @@
                 <wp:extent cx="7635240" cy="10784205"/>
                 <wp:effectExtent l="0" t="0" r="0" b="0"/>
                 <wp:wrapNone/>
-                <wp:docPr id="1" name="Group 1"/>
+                <wp:docPr id="3" name="Group 3"/>
                 <wp:cNvGraphicFramePr>
                   <a:graphicFrameLocks/>
                 </wp:cNvGraphicFramePr>
                 <a:graphic>
                   <a:graphicData uri="http://schemas.microsoft.com/office/word/2010/wordprocessingGroup">
                     <wpg:wgp>
-                      <wpg:cNvPr id="1" name="Group 1"/>
+                      <wpg:cNvPr id="3" name="Group 3"/>
                       <wpg:cNvGrpSpPr/>
                       <wpg:grpSpPr>
                         <a:xfrm>
@@ -1951,7 +2375,7 @@
                       </wpg:grpSpPr>
                       <pic:pic>
                         <pic:nvPicPr>
-                          <pic:cNvPr id="2" name="Image 2"/>
+                          <pic:cNvPr id="4" name="Image 4"/>
                           <pic:cNvPicPr/>
                         </pic:nvPicPr>
                         <pic:blipFill>
@@ -1971,11 +2395,11 @@
                         </pic:spPr>
                       </pic:pic>
                       <wps:wsp>
-                        <wps:cNvPr id="3" name="Graphic 3"/>
+                        <wps:cNvPr id="5" name="Graphic 5"/>
                         <wps:cNvSpPr/>
                         <wps:spPr>
                           <a:xfrm>
-                            <a:off x="5588512" y="1716024"/>
+                            <a:off x="5588513" y="1716024"/>
                             <a:ext cx="1270" cy="2926080"/>
                           </a:xfrm>
                           <a:custGeom>
@@ -2017,8 +2441,8 @@
           </mc:Choice>
           <mc:Fallback>
             <w:pict>
-              <v:group style="position:absolute;margin-left:.959618pt;margin-top:0pt;width:601.2pt;height:849.15pt;mso-position-horizontal-relative:page;mso-position-vertical-relative:page;z-index:-15798784" id="docshapegroup1" coordorigin="19,0" coordsize="12024,16983">
-                <v:shape style="position:absolute;left:19;top:0;width:12024;height:16983" type="#_x0000_t75" id="docshape2" stroked="false">
+              <v:group style="position:absolute;margin-left:.959618pt;margin-top:0pt;width:601.2pt;height:849.15pt;mso-position-horizontal-relative:page;mso-position-vertical-relative:page;z-index:-15803904" id="docshapegroup3" coordorigin="19,0" coordsize="12024,16983">
+                <v:shape style="position:absolute;left:19;top:0;width:12024;height:16983" type="#_x0000_t75" id="docshape4" stroked="false">
                   <v:imagedata r:id="rId6" o:title=""/>
                 </v:shape>
                 <v:line style="position:absolute" from="8820,7310" to="8820,2702" stroked="true" strokeweight=".72pt" strokecolor="#343438">
@@ -2427,7 +2851,7 @@
     </w:p>
     <w:p>
       <w:pPr>
-        <w:spacing w:before="249"/>
+        <w:spacing w:before="248"/>
         <w:ind w:left="133" w:right="788" w:hanging="7"/>
         <w:jc w:val="both"/>
         <w:rPr>
@@ -3387,7 +3811,15 @@
     </w:p>
     <w:p>
       <w:pPr>
-        <w:spacing w:line="230" w:lineRule="auto" w:before="252"/>
+        <w:pStyle w:val="BodyText"/>
+        <w:rPr>
+          <w:sz w:val="22"/>
+        </w:rPr>
+      </w:pPr>
+    </w:p>
+    <w:p>
+      <w:pPr>
+        <w:spacing w:line="230" w:lineRule="auto" w:before="0"/>
         <w:ind w:left="133" w:right="927" w:firstLine="6"/>
         <w:jc w:val="left"/>
         <w:rPr>
@@ -3885,7 +4317,7 @@
     </w:p>
     <w:p>
       <w:pPr>
-        <w:spacing w:before="238"/>
+        <w:spacing w:before="237"/>
         <w:ind w:left="135" w:right="0" w:firstLine="0"/>
         <w:jc w:val="both"/>
         <w:rPr>
@@ -4191,7 +4623,7 @@
         <mc:AlternateContent>
           <mc:Choice Requires="wps">
             <w:drawing>
-              <wp:anchor distT="0" distB="0" distL="0" distR="0" allowOverlap="1" layoutInCell="1" locked="0" behindDoc="1" simplePos="0" relativeHeight="487518208">
+              <wp:anchor distT="0" distB="0" distL="0" distR="0" allowOverlap="1" layoutInCell="1" locked="0" behindDoc="1" simplePos="0" relativeHeight="487514112">
                 <wp:simplePos x="0" y="0"/>
                 <wp:positionH relativeFrom="page">
                   <wp:posOffset>0</wp:posOffset>
@@ -4202,14 +4634,14 @@
                 <wp:extent cx="7607934" cy="10772140"/>
                 <wp:effectExtent l="0" t="0" r="0" b="0"/>
                 <wp:wrapNone/>
-                <wp:docPr id="4" name="Group 4"/>
+                <wp:docPr id="6" name="Group 6"/>
                 <wp:cNvGraphicFramePr>
                   <a:graphicFrameLocks/>
                 </wp:cNvGraphicFramePr>
                 <a:graphic>
                   <a:graphicData uri="http://schemas.microsoft.com/office/word/2010/wordprocessingGroup">
                     <wpg:wgp>
-                      <wpg:cNvPr id="4" name="Group 4"/>
+                      <wpg:cNvPr id="6" name="Group 6"/>
                       <wpg:cNvGrpSpPr/>
                       <wpg:grpSpPr>
                         <a:xfrm>
@@ -4220,7 +4652,7 @@
                       </wpg:grpSpPr>
                       <pic:pic>
                         <pic:nvPicPr>
-                          <pic:cNvPr id="5" name="Image 5"/>
+                          <pic:cNvPr id="7" name="Image 7"/>
                           <pic:cNvPicPr/>
                         </pic:nvPicPr>
                         <pic:blipFill>
@@ -4241,7 +4673,7 @@
                       </pic:pic>
                       <pic:pic>
                         <pic:nvPicPr>
-                          <pic:cNvPr id="6" name="Image 6"/>
+                          <pic:cNvPr id="8" name="Image 8"/>
                           <pic:cNvPicPr/>
                         </pic:nvPicPr>
                         <pic:blipFill>
@@ -4268,11 +4700,11 @@
           </mc:Choice>
           <mc:Fallback>
             <w:pict>
-              <v:group style="position:absolute;margin-left:0pt;margin-top:0pt;width:599.050pt;height:848.2pt;mso-position-horizontal-relative:page;mso-position-vertical-relative:page;z-index:-15798272" id="docshapegroup3" coordorigin="0,0" coordsize="11981,16964">
-                <v:shape style="position:absolute;left:0;top:0;width:11981;height:16964" type="#_x0000_t75" id="docshape4" stroked="false">
+              <v:group style="position:absolute;margin-left:0pt;margin-top:0pt;width:599.050pt;height:848.2pt;mso-position-horizontal-relative:page;mso-position-vertical-relative:page;z-index:-15802368" id="docshapegroup5" coordorigin="0,0" coordsize="11981,16964">
+                <v:shape style="position:absolute;left:0;top:0;width:11981;height:16964" type="#_x0000_t75" id="docshape6" stroked="false">
                   <v:imagedata r:id="rId7" o:title=""/>
                 </v:shape>
-                <v:shape style="position:absolute;left:1843;top:6028;width:1671;height:711" type="#_x0000_t75" id="docshape5" stroked="false">
+                <v:shape style="position:absolute;left:1843;top:6028;width:1671;height:711" type="#_x0000_t75" id="docshape7" stroked="false">
                   <v:imagedata r:id="rId8" o:title=""/>
                 </v:shape>
                 <w10:wrap type="none"/>

</xml_diff>

<commit_message>
Fix creditor name and address replacement in new template
- Added direct value lookup for "Name des Gläubigers" and "Adresse des Creditors"
- Fixed split XML pattern replacement logic to use actual creditor data instead of placeholders

🤖 Generated with [Claude Code](https://claude.ai/code)

Co-Authored-By: Claude <noreply@anthropic.com>
</commit_message>
<xml_diff>
--- a/server/templates/Template-Word-Pfaendbares-Einkommen.docx
+++ b/server/templates/Template-Word-Pfaendbares-Einkommen.docx
@@ -202,125 +202,6 @@
       </w:pPr>
       <w:r>
         <w:rPr>
-          <w:sz w:val="22"/>
-        </w:rPr>
-        <mc:AlternateContent>
-          <mc:Choice Requires="wps">
-            <w:drawing>
-              <wp:anchor distT="0" distB="0" distL="0" distR="0" allowOverlap="1" layoutInCell="1" locked="0" behindDoc="0" simplePos="0" relativeHeight="15729152">
-                <wp:simplePos x="0" y="0"/>
-                <wp:positionH relativeFrom="page">
-                  <wp:posOffset>2318879</wp:posOffset>
-                </wp:positionH>
-                <wp:positionV relativeFrom="paragraph">
-                  <wp:posOffset>87336</wp:posOffset>
-                </wp:positionV>
-                <wp:extent cx="128270" cy="100965"/>
-                <wp:effectExtent l="0" t="0" r="0" b="0"/>
-                <wp:wrapNone/>
-                <wp:docPr id="1" name="Graphic 1"/>
-                <wp:cNvGraphicFramePr>
-                  <a:graphicFrameLocks/>
-                </wp:cNvGraphicFramePr>
-                <a:graphic>
-                  <a:graphicData uri="http://schemas.microsoft.com/office/word/2010/wordprocessingShape">
-                    <wps:wsp>
-                      <wps:cNvPr id="1" name="Graphic 1"/>
-                      <wps:cNvSpPr/>
-                      <wps:spPr>
-                        <a:xfrm>
-                          <a:off x="0" y="0"/>
-                          <a:ext cx="128270" cy="100965"/>
-                        </a:xfrm>
-                        <a:custGeom>
-                          <a:avLst/>
-                          <a:gdLst/>
-                          <a:ahLst/>
-                          <a:cxnLst/>
-                          <a:rect l="l" t="t" r="r" b="b"/>
-                          <a:pathLst>
-                            <a:path w="128270" h="100965">
-                              <a:moveTo>
-                                <a:pt x="66525" y="0"/>
-                              </a:moveTo>
-                              <a:lnTo>
-                                <a:pt x="60934" y="0"/>
-                              </a:lnTo>
-                              <a:lnTo>
-                                <a:pt x="60637" y="54368"/>
-                              </a:lnTo>
-                              <a:lnTo>
-                                <a:pt x="52270" y="78875"/>
-                              </a:lnTo>
-                              <a:lnTo>
-                                <a:pt x="37193" y="90767"/>
-                              </a:lnTo>
-                              <a:lnTo>
-                                <a:pt x="16771" y="93879"/>
-                              </a:lnTo>
-                              <a:lnTo>
-                                <a:pt x="5590" y="93879"/>
-                              </a:lnTo>
-                              <a:lnTo>
-                                <a:pt x="0" y="93879"/>
-                              </a:lnTo>
-                              <a:lnTo>
-                                <a:pt x="0" y="100585"/>
-                              </a:lnTo>
-                              <a:lnTo>
-                                <a:pt x="128018" y="100585"/>
-                              </a:lnTo>
-                              <a:lnTo>
-                                <a:pt x="128018" y="93879"/>
-                              </a:lnTo>
-                              <a:lnTo>
-                                <a:pt x="122428" y="93879"/>
-                              </a:lnTo>
-                              <a:lnTo>
-                                <a:pt x="92782" y="90767"/>
-                              </a:lnTo>
-                              <a:lnTo>
-                                <a:pt x="74770" y="78875"/>
-                              </a:lnTo>
-                              <a:lnTo>
-                                <a:pt x="66612" y="54368"/>
-                              </a:lnTo>
-                              <a:lnTo>
-                                <a:pt x="66525" y="0"/>
-                              </a:lnTo>
-                              <a:close/>
-                            </a:path>
-                          </a:pathLst>
-                        </a:custGeom>
-                        <a:solidFill>
-                          <a:srgbClr val="C036C4"/>
-                        </a:solidFill>
-                      </wps:spPr>
-                      <wps:bodyPr wrap="square" lIns="0" tIns="0" rIns="0" bIns="0" rtlCol="0">
-                        <a:prstTxWarp prst="textNoShape">
-                          <a:avLst/>
-                        </a:prstTxWarp>
-                        <a:noAutofit/>
-                      </wps:bodyPr>
-                    </wps:wsp>
-                  </a:graphicData>
-                </a:graphic>
-              </wp:anchor>
-            </w:drawing>
-          </mc:Choice>
-          <mc:Fallback>
-            <w:pict>
-              <v:shape style="position:absolute;margin-left:182.588898pt;margin-top:6.876915pt;width:10.1pt;height:7.95pt;mso-position-horizontal-relative:page;mso-position-vertical-relative:paragraph;z-index:15729152" id="docshape1" coordorigin="3652,138" coordsize="202,159" path="m3757,138l3748,138,3747,223,3734,262,3710,280,3678,285,3661,285,3652,285,3652,296,3853,296,3853,285,3845,285,3798,280,3770,262,3757,223,3757,138xe" filled="true" fillcolor="#c036c4" stroked="false">
-                <v:path arrowok="t"/>
-                <v:fill type="solid"/>
-                <w10:wrap type="none"/>
-              </v:shape>
-            </w:pict>
-          </mc:Fallback>
-        </mc:AlternateContent>
-      </w:r>
-      <w:r>
-        <w:rPr>
           <w:color w:val="101012"/>
           <w:w w:val="90"/>
           <w:sz w:val="22"/>
@@ -1337,261 +1218,6 @@
         <w:spacing w:line="223" w:lineRule="exact" w:before="160"/>
         <w:ind w:left="138"/>
       </w:pPr>
-      <w:r>
-        <w:rPr/>
-        <mc:AlternateContent>
-          <mc:Choice Requires="wps">
-            <w:drawing>
-              <wp:anchor distT="0" distB="0" distL="0" distR="0" allowOverlap="1" layoutInCell="1" locked="0" behindDoc="0" simplePos="0" relativeHeight="15729664">
-                <wp:simplePos x="0" y="0"/>
-                <wp:positionH relativeFrom="page">
-                  <wp:posOffset>4838028</wp:posOffset>
-                </wp:positionH>
-                <wp:positionV relativeFrom="page">
-                  <wp:posOffset>2128067</wp:posOffset>
-                </wp:positionV>
-                <wp:extent cx="2336165" cy="1222375"/>
-                <wp:effectExtent l="0" t="0" r="0" b="0"/>
-                <wp:wrapNone/>
-                <wp:docPr id="2" name="Textbox 2"/>
-                <wp:cNvGraphicFramePr>
-                  <a:graphicFrameLocks/>
-                </wp:cNvGraphicFramePr>
-                <a:graphic>
-                  <a:graphicData uri="http://schemas.microsoft.com/office/word/2010/wordprocessingShape">
-                    <wps:wsp>
-                      <wps:cNvPr id="2" name="Textbox 2"/>
-                      <wps:cNvSpPr txBox="1"/>
-                      <wps:spPr>
-                        <a:xfrm>
-                          <a:off x="0" y="0"/>
-                          <a:ext cx="2336165" cy="1222375"/>
-                        </a:xfrm>
-                        <a:prstGeom prst="rect">
-                          <a:avLst/>
-                        </a:prstGeom>
-                        <a:gradFill>
-                          <a:gsLst>
-                            <a:gs pos="0">
-                              <a:srgbClr val="FFFFFF"/>
-                            </a:gs>
-                            <a:gs pos="100000">
-                              <a:srgbClr val="D271D5">
-                                <a:alpha val="69999"/>
-                              </a:srgbClr>
-                            </a:gs>
-                          </a:gsLst>
-                          <a:lin scaled="1" ang="5400000"/>
-                        </a:gradFill>
-                        <a:ln w="12700">
-                          <a:solidFill>
-                            <a:srgbClr val="000000"/>
-                          </a:solidFill>
-                          <a:prstDash val="solid"/>
-                        </a:ln>
-                      </wps:spPr>
-                      <wps:txbx>
-                        <w:txbxContent>
-                          <w:p>
-                            <w:pPr>
-                              <w:spacing w:before="84"/>
-                              <w:ind w:left="40" w:right="0" w:firstLine="0"/>
-                              <w:jc w:val="left"/>
-                              <w:rPr>
-                                <w:rFonts w:ascii="Helvetica"/>
-                                <w:b/>
-                                <w:i/>
-                                <w:color w:val="000000"/>
-                                <w:sz w:val="16"/>
-                              </w:rPr>
-                            </w:pPr>
-                            <w:r>
-                              <w:rPr>
-                                <w:rFonts w:ascii="Helvetica"/>
-                                <w:b/>
-                                <w:i/>
-                                <w:color w:val="000000"/>
-                                <w:sz w:val="16"/>
-                              </w:rPr>
-                              <w:t>Luka </w:t>
-                            </w:r>
-                            <w:r>
-                              <w:rPr>
-                                <w:rFonts w:ascii="Helvetica"/>
-                                <w:b/>
-                                <w:i/>
-                                <w:color w:val="000000"/>
-                                <w:spacing w:val="-2"/>
-                                <w:sz w:val="16"/>
-                              </w:rPr>
-                              <w:t>Scuric</w:t>
-                            </w:r>
-                          </w:p>
-                          <w:p>
-                            <w:pPr>
-                              <w:spacing w:before="8"/>
-                              <w:ind w:left="40" w:right="0" w:firstLine="0"/>
-                              <w:jc w:val="left"/>
-                              <w:rPr>
-                                <w:rFonts w:ascii="Helvetica"/>
-                                <w:i/>
-                                <w:color w:val="000000"/>
-                                <w:sz w:val="16"/>
-                              </w:rPr>
-                            </w:pPr>
-                            <w:r>
-                              <w:rPr>
-                                <w:rFonts w:ascii="Helvetica"/>
-                                <w:i/>
-                                <w:color w:val="000000"/>
-                                <w:sz w:val="16"/>
-                              </w:rPr>
-                              <w:t>2025-10-10 </w:t>
-                            </w:r>
-                            <w:r>
-                              <w:rPr>
-                                <w:rFonts w:ascii="Helvetica"/>
-                                <w:i/>
-                                <w:color w:val="000000"/>
-                                <w:spacing w:val="-2"/>
-                                <w:sz w:val="16"/>
-                              </w:rPr>
-                              <w:t>18:04:06</w:t>
-                            </w:r>
-                          </w:p>
-                          <w:p>
-                            <w:pPr>
-                              <w:pStyle w:val="BodyText"/>
-                              <w:spacing w:before="9"/>
-                              <w:ind w:left="40" w:right="706"/>
-                              <w:rPr>
-                                <w:rFonts w:ascii="Helvetica"/>
-                                <w:color w:val="000000"/>
-                              </w:rPr>
-                            </w:pPr>
-                            <w:r>
-                              <w:rPr>
-                                <w:rFonts w:ascii="Helvetica"/>
-                                <w:color w:val="000000"/>
-                              </w:rPr>
-                              <w:t>-------------------------------------------- "N</w:t>
-                            </w:r>
-                          </w:p>
-                        </w:txbxContent>
-                      </wps:txbx>
-                      <wps:bodyPr wrap="square" lIns="0" tIns="0" rIns="0" bIns="0" rtlCol="0">
-                        <a:noAutofit/>
-                      </wps:bodyPr>
-                    </wps:wsp>
-                  </a:graphicData>
-                </a:graphic>
-              </wp:anchor>
-            </w:drawing>
-          </mc:Choice>
-          <mc:Fallback>
-            <w:pict>
-              <v:shapetype id="_x0000_t202" o:spt="202" coordsize="21600,21600" path="m,l,21600r21600,l21600,xe">
-                <v:stroke joinstyle="miter"/>
-                <v:path gradientshapeok="t" o:connecttype="rect"/>
-              </v:shapetype>
-              <v:shape style="position:absolute;margin-left:380.947144pt;margin-top:167.564392pt;width:183.95pt;height:96.25pt;mso-position-horizontal-relative:page;mso-position-vertical-relative:page;z-index:15729664" type="#_x0000_t202" id="docshape2" fillcolor="#d271d5" stroked="true" strokeweight="1pt" strokecolor="#000000">
-                <v:textbox inset="0,0,0,0">
-                  <w:txbxContent>
-                    <w:p>
-                      <w:pPr>
-                        <w:spacing w:before="84"/>
-                        <w:ind w:left="40" w:right="0" w:firstLine="0"/>
-                        <w:jc w:val="left"/>
-                        <w:rPr>
-                          <w:rFonts w:ascii="Helvetica"/>
-                          <w:b/>
-                          <w:i/>
-                          <w:color w:val="000000"/>
-                          <w:sz w:val="16"/>
-                        </w:rPr>
-                      </w:pPr>
-                      <w:r>
-                        <w:rPr>
-                          <w:rFonts w:ascii="Helvetica"/>
-                          <w:b/>
-                          <w:i/>
-                          <w:color w:val="000000"/>
-                          <w:sz w:val="16"/>
-                        </w:rPr>
-                        <w:t>Luka </w:t>
-                      </w:r>
-                      <w:r>
-                        <w:rPr>
-                          <w:rFonts w:ascii="Helvetica"/>
-                          <w:b/>
-                          <w:i/>
-                          <w:color w:val="000000"/>
-                          <w:spacing w:val="-2"/>
-                          <w:sz w:val="16"/>
-                        </w:rPr>
-                        <w:t>Scuric</w:t>
-                      </w:r>
-                    </w:p>
-                    <w:p>
-                      <w:pPr>
-                        <w:spacing w:before="8"/>
-                        <w:ind w:left="40" w:right="0" w:firstLine="0"/>
-                        <w:jc w:val="left"/>
-                        <w:rPr>
-                          <w:rFonts w:ascii="Helvetica"/>
-                          <w:i/>
-                          <w:color w:val="000000"/>
-                          <w:sz w:val="16"/>
-                        </w:rPr>
-                      </w:pPr>
-                      <w:r>
-                        <w:rPr>
-                          <w:rFonts w:ascii="Helvetica"/>
-                          <w:i/>
-                          <w:color w:val="000000"/>
-                          <w:sz w:val="16"/>
-                        </w:rPr>
-                        <w:t>2025-10-10 </w:t>
-                      </w:r>
-                      <w:r>
-                        <w:rPr>
-                          <w:rFonts w:ascii="Helvetica"/>
-                          <w:i/>
-                          <w:color w:val="000000"/>
-                          <w:spacing w:val="-2"/>
-                          <w:sz w:val="16"/>
-                        </w:rPr>
-                        <w:t>18:04:06</w:t>
-                      </w:r>
-                    </w:p>
-                    <w:p>
-                      <w:pPr>
-                        <w:pStyle w:val="BodyText"/>
-                        <w:spacing w:before="9"/>
-                        <w:ind w:left="40" w:right="706"/>
-                        <w:rPr>
-                          <w:rFonts w:ascii="Helvetica"/>
-                          <w:color w:val="000000"/>
-                        </w:rPr>
-                      </w:pPr>
-                      <w:r>
-                        <w:rPr>
-                          <w:rFonts w:ascii="Helvetica"/>
-                          <w:color w:val="000000"/>
-                        </w:rPr>
-                        <w:t>-------------------------------------------- "N</w:t>
-                      </w:r>
-                    </w:p>
-                  </w:txbxContent>
-                </v:textbox>
-                <v:fill opacity="45875f" type="gradient"/>
-                <v:stroke dashstyle="solid"/>
-                <w10:wrap type="none"/>
-              </v:shape>
-            </w:pict>
-          </mc:Fallback>
-        </mc:AlternateContent>
-      </w:r>
       <w:r>
         <w:rPr>
           <w:color w:val="1A1A1D"/>
@@ -2346,7 +1972,7 @@
         <mc:AlternateContent>
           <mc:Choice Requires="wps">
             <w:drawing>
-              <wp:anchor distT="0" distB="0" distL="0" distR="0" allowOverlap="1" layoutInCell="1" locked="0" behindDoc="1" simplePos="0" relativeHeight="487512576">
+              <wp:anchor distT="0" distB="0" distL="0" distR="0" allowOverlap="1" layoutInCell="1" locked="0" behindDoc="1" simplePos="0" relativeHeight="487517184">
                 <wp:simplePos x="0" y="0"/>
                 <wp:positionH relativeFrom="page">
                   <wp:posOffset>12187</wp:posOffset>
@@ -2357,14 +1983,14 @@
                 <wp:extent cx="7635240" cy="10784205"/>
                 <wp:effectExtent l="0" t="0" r="0" b="0"/>
                 <wp:wrapNone/>
-                <wp:docPr id="3" name="Group 3"/>
+                <wp:docPr id="1" name="Group 1"/>
                 <wp:cNvGraphicFramePr>
                   <a:graphicFrameLocks/>
                 </wp:cNvGraphicFramePr>
                 <a:graphic>
                   <a:graphicData uri="http://schemas.microsoft.com/office/word/2010/wordprocessingGroup">
                     <wpg:wgp>
-                      <wpg:cNvPr id="3" name="Group 3"/>
+                      <wpg:cNvPr id="1" name="Group 1"/>
                       <wpg:cNvGrpSpPr/>
                       <wpg:grpSpPr>
                         <a:xfrm>
@@ -2375,7 +2001,7 @@
                       </wpg:grpSpPr>
                       <pic:pic>
                         <pic:nvPicPr>
-                          <pic:cNvPr id="4" name="Image 4"/>
+                          <pic:cNvPr id="2" name="Image 2"/>
                           <pic:cNvPicPr/>
                         </pic:nvPicPr>
                         <pic:blipFill>
@@ -2395,7 +2021,7 @@
                         </pic:spPr>
                       </pic:pic>
                       <wps:wsp>
-                        <wps:cNvPr id="5" name="Graphic 5"/>
+                        <wps:cNvPr id="3" name="Graphic 3"/>
                         <wps:cNvSpPr/>
                         <wps:spPr>
                           <a:xfrm>
@@ -2441,8 +2067,8 @@
           </mc:Choice>
           <mc:Fallback>
             <w:pict>
-              <v:group style="position:absolute;margin-left:.959618pt;margin-top:0pt;width:601.2pt;height:849.15pt;mso-position-horizontal-relative:page;mso-position-vertical-relative:page;z-index:-15803904" id="docshapegroup3" coordorigin="19,0" coordsize="12024,16983">
-                <v:shape style="position:absolute;left:19;top:0;width:12024;height:16983" type="#_x0000_t75" id="docshape4" stroked="false">
+              <v:group style="position:absolute;margin-left:.959618pt;margin-top:0pt;width:601.2pt;height:849.15pt;mso-position-horizontal-relative:page;mso-position-vertical-relative:page;z-index:-15799296" id="docshapegroup1" coordorigin="19,0" coordsize="12024,16983">
+                <v:shape style="position:absolute;left:19;top:0;width:12024;height:16983" type="#_x0000_t75" id="docshape2" stroked="false">
                   <v:imagedata r:id="rId6" o:title=""/>
                 </v:shape>
                 <v:line style="position:absolute" from="8820,7310" to="8820,2702" stroked="true" strokeweight=".72pt" strokecolor="#343438">
@@ -4623,7 +4249,7 @@
         <mc:AlternateContent>
           <mc:Choice Requires="wps">
             <w:drawing>
-              <wp:anchor distT="0" distB="0" distL="0" distR="0" allowOverlap="1" layoutInCell="1" locked="0" behindDoc="1" simplePos="0" relativeHeight="487514112">
+              <wp:anchor distT="0" distB="0" distL="0" distR="0" allowOverlap="1" layoutInCell="1" locked="0" behindDoc="1" simplePos="0" relativeHeight="487517696">
                 <wp:simplePos x="0" y="0"/>
                 <wp:positionH relativeFrom="page">
                   <wp:posOffset>0</wp:posOffset>
@@ -4634,14 +4260,14 @@
                 <wp:extent cx="7607934" cy="10772140"/>
                 <wp:effectExtent l="0" t="0" r="0" b="0"/>
                 <wp:wrapNone/>
-                <wp:docPr id="6" name="Group 6"/>
+                <wp:docPr id="4" name="Group 4"/>
                 <wp:cNvGraphicFramePr>
                   <a:graphicFrameLocks/>
                 </wp:cNvGraphicFramePr>
                 <a:graphic>
                   <a:graphicData uri="http://schemas.microsoft.com/office/word/2010/wordprocessingGroup">
                     <wpg:wgp>
-                      <wpg:cNvPr id="6" name="Group 6"/>
+                      <wpg:cNvPr id="4" name="Group 4"/>
                       <wpg:cNvGrpSpPr/>
                       <wpg:grpSpPr>
                         <a:xfrm>
@@ -4652,7 +4278,7 @@
                       </wpg:grpSpPr>
                       <pic:pic>
                         <pic:nvPicPr>
-                          <pic:cNvPr id="7" name="Image 7"/>
+                          <pic:cNvPr id="5" name="Image 5"/>
                           <pic:cNvPicPr/>
                         </pic:nvPicPr>
                         <pic:blipFill>
@@ -4673,7 +4299,7 @@
                       </pic:pic>
                       <pic:pic>
                         <pic:nvPicPr>
-                          <pic:cNvPr id="8" name="Image 8"/>
+                          <pic:cNvPr id="6" name="Image 6"/>
                           <pic:cNvPicPr/>
                         </pic:nvPicPr>
                         <pic:blipFill>
@@ -4700,11 +4326,11 @@
           </mc:Choice>
           <mc:Fallback>
             <w:pict>
-              <v:group style="position:absolute;margin-left:0pt;margin-top:0pt;width:599.050pt;height:848.2pt;mso-position-horizontal-relative:page;mso-position-vertical-relative:page;z-index:-15802368" id="docshapegroup5" coordorigin="0,0" coordsize="11981,16964">
-                <v:shape style="position:absolute;left:0;top:0;width:11981;height:16964" type="#_x0000_t75" id="docshape6" stroked="false">
+              <v:group style="position:absolute;margin-left:0pt;margin-top:0pt;width:599.050pt;height:848.2pt;mso-position-horizontal-relative:page;mso-position-vertical-relative:page;z-index:-15798784" id="docshapegroup3" coordorigin="0,0" coordsize="11981,16964">
+                <v:shape style="position:absolute;left:0;top:0;width:11981;height:16964" type="#_x0000_t75" id="docshape4" stroked="false">
                   <v:imagedata r:id="rId7" o:title=""/>
                 </v:shape>
-                <v:shape style="position:absolute;left:1843;top:6028;width:1671;height:711" type="#_x0000_t75" id="docshape7" stroked="false">
+                <v:shape style="position:absolute;left:1843;top:6028;width:1671;height:711" type="#_x0000_t75" id="docshape5" stroked="false">
                   <v:imagedata r:id="rId8" o:title=""/>
                 </v:shape>
                 <w10:wrap type="none"/>

</xml_diff>